<commit_message>
bord + how to play
</commit_message>
<xml_diff>
--- a/usedlinks.docx
+++ b/usedlinks.docx
@@ -22,6 +22,19 @@
             <w:rStyle w:val="Hyperlink"/>
           </w:rPr>
           <w:t>https://www.pygame.org/docs/ref/display.html</w:t>
+        </w:r>
+      </w:hyperlink>
+      <w:r>
+        <w:t xml:space="preserve"> </w:t>
+      </w:r>
+    </w:p>
+    <w:p>
+      <w:hyperlink r:id="rId6" w:history="1">
+        <w:r>
+          <w:rPr>
+            <w:rStyle w:val="Hyperlink"/>
+          </w:rPr>
+          <w:t>https://stackoverflow.com/questions/42014195/rendering-text-with-multiple-lines-in-pygame</w:t>
         </w:r>
       </w:hyperlink>
       <w:r>

</xml_diff>